<commit_message>
README, docs, db, small changes
</commit_message>
<xml_diff>
--- a/docs/tests/Tesztesetek.docx
+++ b/docs/tests/Tesztesetek.docx
@@ -1,7 +1,7 @@
 
 <file path=word/document.xml><?xml version="1.0" encoding="utf-8"?>
 <w:document xmlns:wpc="http://schemas.microsoft.com/office/word/2010/wordprocessingCanvas" xmlns:cx="http://schemas.microsoft.com/office/drawing/2014/chartex" xmlns:cx1="http://schemas.microsoft.com/office/drawing/2015/9/8/chartex" xmlns:cx2="http://schemas.microsoft.com/office/drawing/2015/10/21/chartex" xmlns:cx3="http://schemas.microsoft.com/office/drawing/2016/5/9/chartex" xmlns:cx4="http://schemas.microsoft.com/office/drawing/2016/5/10/chartex" xmlns:cx5="http://schemas.microsoft.com/office/drawing/2016/5/11/chartex" xmlns:cx6="http://schemas.microsoft.com/office/drawing/2016/5/12/chartex" xmlns:cx7="http://schemas.microsoft.com/office/drawing/2016/5/13/chartex" xmlns:cx8="http://schemas.microsoft.com/office/drawing/2016/5/14/chartex" xmlns:mc="http://schemas.openxmlformats.org/markup-compatibility/2006" xmlns:aink="http://schemas.microsoft.com/office/drawing/2016/ink" xmlns:am3d="http://schemas.microsoft.com/office/drawing/2017/model3d" xmlns:o="urn:schemas-microsoft-com:office:office" xmlns:r="http://schemas.openxmlformats.org/officeDocument/2006/relationships" xmlns:m="http://schemas.openxmlformats.org/officeDocument/2006/math" xmlns:v="urn:schemas-microsoft-com:vml" xmlns:wp14="http://schemas.microsoft.com/office/word/2010/wordprocessingDrawing" xmlns:wp="http://schemas.openxmlformats.org/drawingml/2006/wordprocessingDrawing" xmlns:w10="urn:schemas-microsoft-com:office:word" xmlns:w="http://schemas.openxmlformats.org/wordprocessingml/2006/main" xmlns:w14="http://schemas.microsoft.com/office/word/2010/wordml" xmlns:w15="http://schemas.microsoft.com/office/word/2012/wordml" xmlns:w16cid="http://schemas.microsoft.com/office/word/2016/wordml/cid" xmlns:w16se="http://schemas.microsoft.com/office/word/2015/wordml/symex" xmlns:wpg="http://schemas.microsoft.com/office/word/2010/wordprocessingGroup" xmlns:wpi="http://schemas.microsoft.com/office/word/2010/wordprocessingInk" xmlns:wne="http://schemas.microsoft.com/office/word/2006/wordml" xmlns:wps="http://schemas.microsoft.com/office/word/2010/wordprocessingShape" mc:Ignorable="w14 w15 w16se w16cid wp14">
-  <w:background w:color="000000" w:themeColor="text1"/>
+  <w:background w:color="FFFFFF" w:themeColor="background1"/>
   <w:body>
     <w:p>
       <w:pPr>
@@ -52,8 +52,19 @@
           <w:sz w:val="72"/>
           <w:szCs w:val="72"/>
         </w:rPr>
-        <w:t xml:space="preserve"> Kaszinó</w:t>
-      </w:r>
+        <w:t xml:space="preserve"> </w:t>
+      </w:r>
+      <w:proofErr w:type="spellStart"/>
+      <w:r>
+        <w:rPr>
+          <w:rFonts w:ascii="Borgens Burlesque" w:hAnsi="Borgens Burlesque"/>
+          <w:color w:val="FFC000"/>
+          <w:sz w:val="72"/>
+          <w:szCs w:val="72"/>
+        </w:rPr>
+        <w:t>Casino</w:t>
+      </w:r>
+      <w:proofErr w:type="spellEnd"/>
     </w:p>
     <w:p>
       <w:pPr>
@@ -77,14 +88,30 @@
       <w:pPr>
         <w:jc w:val="both"/>
         <w:rPr>
-          <w:sz w:val="32"/>
-        </w:rPr>
-      </w:pPr>
-      <w:r>
-        <w:rPr>
-          <w:sz w:val="32"/>
-        </w:rPr>
-        <w:t>A projekt fejlesztői végezték a tesztelést:</w:t>
+          <w:sz w:val="28"/>
+          <w:szCs w:val="28"/>
+        </w:rPr>
+      </w:pPr>
+      <w:r>
+        <w:rPr>
+          <w:sz w:val="28"/>
+          <w:szCs w:val="28"/>
+        </w:rPr>
+        <w:t xml:space="preserve">A projekt fejlesztői </w:t>
+      </w:r>
+      <w:r>
+        <w:rPr>
+          <w:sz w:val="28"/>
+          <w:szCs w:val="28"/>
+        </w:rPr>
+        <w:t xml:space="preserve">és külsős személyek is </w:t>
+      </w:r>
+      <w:r>
+        <w:rPr>
+          <w:sz w:val="28"/>
+          <w:szCs w:val="28"/>
+        </w:rPr>
+        <w:t>végezték a tesztelést:</w:t>
       </w:r>
     </w:p>
     <w:p>
@@ -97,32 +124,23 @@
         <w:jc w:val="both"/>
         <w:rPr>
           <w:sz w:val="28"/>
-        </w:rPr>
-      </w:pPr>
-      <w:r>
-        <w:rPr>
-          <w:color w:val="FFC000"/>
-          <w:sz w:val="32"/>
+          <w:szCs w:val="28"/>
+        </w:rPr>
+      </w:pPr>
+      <w:r>
+        <w:rPr>
+          <w:color w:val="FFC000"/>
+          <w:sz w:val="28"/>
+          <w:szCs w:val="28"/>
         </w:rPr>
         <w:t xml:space="preserve">Szabó Tamás </w:t>
       </w:r>
       <w:r>
         <w:rPr>
           <w:sz w:val="28"/>
-        </w:rPr>
-        <w:t>- Projektvez</w:t>
-      </w:r>
-      <w:r>
-        <w:rPr>
-          <w:sz w:val="28"/>
-        </w:rPr>
-        <w:t>e</w:t>
-      </w:r>
-      <w:r>
-        <w:rPr>
-          <w:sz w:val="28"/>
-        </w:rPr>
-        <w:t>tő, fejlesztő</w:t>
+          <w:szCs w:val="28"/>
+        </w:rPr>
+        <w:t>- Projektvezető, fejlesztő</w:t>
       </w:r>
     </w:p>
     <w:p>
@@ -135,26 +153,52 @@
         <w:jc w:val="both"/>
         <w:rPr>
           <w:sz w:val="28"/>
-        </w:rPr>
-      </w:pPr>
-      <w:r>
-        <w:rPr>
-          <w:color w:val="FFC000"/>
-          <w:sz w:val="32"/>
+          <w:szCs w:val="28"/>
+        </w:rPr>
+      </w:pPr>
+      <w:r>
+        <w:rPr>
+          <w:color w:val="FFC000"/>
+          <w:sz w:val="28"/>
+          <w:szCs w:val="28"/>
         </w:rPr>
         <w:t xml:space="preserve">Rácz Ákos Csaba </w:t>
       </w:r>
       <w:r>
         <w:rPr>
           <w:sz w:val="28"/>
-        </w:rPr>
-        <w:t>–</w:t>
-      </w:r>
-      <w:r>
-        <w:rPr>
-          <w:sz w:val="28"/>
-        </w:rPr>
-        <w:t xml:space="preserve"> Fejlesztő</w:t>
+          <w:szCs w:val="28"/>
+        </w:rPr>
+        <w:t>– Fejlesztő</w:t>
+      </w:r>
+    </w:p>
+    <w:p>
+      <w:pPr>
+        <w:pStyle w:val="Listaszerbekezds"/>
+        <w:numPr>
+          <w:ilvl w:val="0"/>
+          <w:numId w:val="1"/>
+        </w:numPr>
+        <w:jc w:val="both"/>
+        <w:rPr>
+          <w:sz w:val="28"/>
+          <w:szCs w:val="28"/>
+        </w:rPr>
+      </w:pPr>
+      <w:r>
+        <w:rPr>
+          <w:color w:val="FFC000"/>
+          <w:sz w:val="28"/>
+          <w:szCs w:val="28"/>
+        </w:rPr>
+        <w:t xml:space="preserve">Osztálytársak, szerencsejátékosok </w:t>
+      </w:r>
+      <w:r>
+        <w:rPr>
+          <w:sz w:val="28"/>
+          <w:szCs w:val="28"/>
+        </w:rPr>
+        <w:t>– Külső tesztelők</w:t>
       </w:r>
     </w:p>
     <w:p>
@@ -325,7 +369,7 @@
               <wp:align>center</wp:align>
             </wp:positionH>
             <wp:positionV relativeFrom="page">
-              <wp:posOffset>8096250</wp:posOffset>
+              <wp:posOffset>7991475</wp:posOffset>
             </wp:positionV>
             <wp:extent cx="2495550" cy="2062027"/>
             <wp:effectExtent l="0" t="0" r="0" b="0"/>
@@ -342,7 +386,7 @@
                     <pic:cNvPicPr/>
                   </pic:nvPicPr>
                   <pic:blipFill>
-                    <a:blip r:embed="rId6" cstate="print">
+                    <a:blip r:embed="rId8" cstate="print">
                       <a:extLst>
                         <a:ext uri="{28A0092B-C50C-407E-A947-70E740481C1C}">
                           <a14:useLocalDpi xmlns:a14="http://schemas.microsoft.com/office/drawing/2010/main" val="0"/>
@@ -385,7 +429,7 @@
               <wp:align>center</wp:align>
             </wp:positionH>
             <wp:positionV relativeFrom="paragraph">
-              <wp:posOffset>332105</wp:posOffset>
+              <wp:posOffset>254000</wp:posOffset>
             </wp:positionV>
             <wp:extent cx="4282440" cy="1906905"/>
             <wp:effectExtent l="0" t="0" r="3810" b="0"/>
@@ -402,7 +446,7 @@
                     <pic:cNvPicPr/>
                   </pic:nvPicPr>
                   <pic:blipFill>
-                    <a:blip r:embed="rId7" cstate="print">
+                    <a:blip r:embed="rId9" cstate="print">
                       <a:extLst>
                         <a:ext uri="{28A0092B-C50C-407E-A947-70E740481C1C}">
                           <a14:useLocalDpi xmlns:a14="http://schemas.microsoft.com/office/drawing/2010/main" val="0"/>
@@ -434,6 +478,8 @@
         </w:rPr>
         <w:t>Hiba leírása: A barátnak jelöléskor hibának egy típushibát küld vissza.</w:t>
       </w:r>
+      <w:bookmarkStart w:id="0" w:name="_GoBack"/>
+      <w:bookmarkEnd w:id="0"/>
     </w:p>
     <w:p>
       <w:pPr>
@@ -477,7 +523,7 @@
                     <pic:cNvPicPr/>
                   </pic:nvPicPr>
                   <pic:blipFill>
-                    <a:blip r:embed="rId8" cstate="print">
+                    <a:blip r:embed="rId10" cstate="print">
                       <a:extLst>
                         <a:ext uri="{28A0092B-C50C-407E-A947-70E740481C1C}">
                           <a14:useLocalDpi xmlns:a14="http://schemas.microsoft.com/office/drawing/2010/main" val="0"/>
@@ -538,7 +584,7 @@
                     <pic:cNvPicPr/>
                   </pic:nvPicPr>
                   <pic:blipFill>
-                    <a:blip r:embed="rId9" cstate="print">
+                    <a:blip r:embed="rId11" cstate="print">
                       <a:extLst>
                         <a:ext uri="{28A0092B-C50C-407E-A947-70E740481C1C}">
                           <a14:useLocalDpi xmlns:a14="http://schemas.microsoft.com/office/drawing/2010/main" val="0"/>
@@ -680,13 +726,13 @@
         </w:numPr>
         <w:jc w:val="both"/>
         <w:rPr>
-          <w:color w:val="FFFFFF" w:themeColor="background1"/>
-          <w:sz w:val="28"/>
-        </w:rPr>
-      </w:pPr>
-      <w:r>
-        <w:rPr>
-          <w:color w:val="FFFFFF" w:themeColor="background1"/>
+          <w:color w:val="000000" w:themeColor="text1"/>
+          <w:sz w:val="28"/>
+        </w:rPr>
+      </w:pPr>
+      <w:r>
+        <w:rPr>
+          <w:color w:val="000000" w:themeColor="text1"/>
           <w:sz w:val="28"/>
         </w:rPr>
         <w:t>Teszt dátuma: 2025. április 8.</w:t>
@@ -701,13 +747,13 @@
         </w:numPr>
         <w:jc w:val="both"/>
         <w:rPr>
-          <w:color w:val="FFFFFF" w:themeColor="background1"/>
-          <w:sz w:val="28"/>
-        </w:rPr>
-      </w:pPr>
-      <w:r>
-        <w:rPr>
-          <w:color w:val="FFFFFF" w:themeColor="background1"/>
+          <w:color w:val="000000" w:themeColor="text1"/>
+          <w:sz w:val="28"/>
+        </w:rPr>
+      </w:pPr>
+      <w:r>
+        <w:rPr>
+          <w:color w:val="000000" w:themeColor="text1"/>
           <w:sz w:val="28"/>
         </w:rPr>
         <w:t>Tesztelő és javító: Szabó Tamás</w:t>
@@ -722,13 +768,13 @@
         </w:numPr>
         <w:jc w:val="both"/>
         <w:rPr>
-          <w:color w:val="FFFFFF" w:themeColor="background1"/>
-          <w:sz w:val="28"/>
-        </w:rPr>
-      </w:pPr>
-      <w:r>
-        <w:rPr>
-          <w:color w:val="FFFFFF" w:themeColor="background1"/>
+          <w:color w:val="000000" w:themeColor="text1"/>
+          <w:sz w:val="28"/>
+        </w:rPr>
+      </w:pPr>
+      <w:r>
+        <w:rPr>
+          <w:color w:val="000000" w:themeColor="text1"/>
           <w:sz w:val="28"/>
         </w:rPr>
         <w:t xml:space="preserve">Hiba helye: Frontend – </w:t>
@@ -736,7 +782,7 @@
       <w:proofErr w:type="spellStart"/>
       <w:r>
         <w:rPr>
-          <w:color w:val="FFFFFF" w:themeColor="background1"/>
+          <w:color w:val="000000" w:themeColor="text1"/>
           <w:sz w:val="28"/>
         </w:rPr>
         <w:t>Find</w:t>
@@ -744,7 +790,7 @@
       <w:proofErr w:type="spellEnd"/>
       <w:r>
         <w:rPr>
-          <w:color w:val="FFFFFF" w:themeColor="background1"/>
+          <w:color w:val="000000" w:themeColor="text1"/>
           <w:sz w:val="28"/>
         </w:rPr>
         <w:t xml:space="preserve"> </w:t>
@@ -752,7 +798,7 @@
       <w:proofErr w:type="spellStart"/>
       <w:r>
         <w:rPr>
-          <w:color w:val="FFFFFF" w:themeColor="background1"/>
+          <w:color w:val="000000" w:themeColor="text1"/>
           <w:sz w:val="28"/>
         </w:rPr>
         <w:t>Card</w:t>
@@ -760,7 +806,7 @@
       <w:proofErr w:type="spellEnd"/>
       <w:r>
         <w:rPr>
-          <w:color w:val="FFFFFF" w:themeColor="background1"/>
+          <w:color w:val="000000" w:themeColor="text1"/>
           <w:sz w:val="28"/>
         </w:rPr>
         <w:t xml:space="preserve"> játék (/</w:t>
@@ -768,7 +814,7 @@
       <w:proofErr w:type="spellStart"/>
       <w:r>
         <w:rPr>
-          <w:color w:val="FFFFFF" w:themeColor="background1"/>
+          <w:color w:val="000000" w:themeColor="text1"/>
           <w:sz w:val="28"/>
         </w:rPr>
         <w:t>find-card</w:t>
@@ -776,7 +822,7 @@
       <w:proofErr w:type="spellEnd"/>
       <w:r>
         <w:rPr>
-          <w:color w:val="FFFFFF" w:themeColor="background1"/>
+          <w:color w:val="000000" w:themeColor="text1"/>
           <w:sz w:val="28"/>
         </w:rPr>
         <w:t>)</w:t>
@@ -791,78 +837,23 @@
         </w:numPr>
         <w:jc w:val="both"/>
         <w:rPr>
-          <w:color w:val="FFFFFF" w:themeColor="background1"/>
+          <w:color w:val="000000" w:themeColor="text1"/>
           <w:sz w:val="28"/>
         </w:rPr>
       </w:pPr>
       <w:r>
         <w:rPr>
           <w:noProof/>
-          <w:color w:val="FFFFFF" w:themeColor="background1"/>
-          <w:sz w:val="28"/>
-        </w:rPr>
-        <w:drawing>
-          <wp:anchor distT="0" distB="0" distL="114300" distR="114300" simplePos="0" relativeHeight="251668480" behindDoc="0" locked="0" layoutInCell="1" allowOverlap="1" wp14:anchorId="07DD7556">
-            <wp:simplePos x="0" y="0"/>
-            <wp:positionH relativeFrom="margin">
-              <wp:align>right</wp:align>
-            </wp:positionH>
-            <wp:positionV relativeFrom="paragraph">
-              <wp:posOffset>1909445</wp:posOffset>
-            </wp:positionV>
-            <wp:extent cx="5760720" cy="254635"/>
-            <wp:effectExtent l="0" t="0" r="0" b="0"/>
-            <wp:wrapTopAndBottom/>
-            <wp:docPr id="7" name="Kép 7"/>
-            <wp:cNvGraphicFramePr>
-              <a:graphicFrameLocks xmlns:a="http://schemas.openxmlformats.org/drawingml/2006/main" noChangeAspect="1"/>
-            </wp:cNvGraphicFramePr>
-            <a:graphic xmlns:a="http://schemas.openxmlformats.org/drawingml/2006/main">
-              <a:graphicData uri="http://schemas.openxmlformats.org/drawingml/2006/picture">
-                <pic:pic xmlns:pic="http://schemas.openxmlformats.org/drawingml/2006/picture">
-                  <pic:nvPicPr>
-                    <pic:cNvPr id="7" name="FindcardErrorCode.PNG"/>
-                    <pic:cNvPicPr/>
-                  </pic:nvPicPr>
-                  <pic:blipFill>
-                    <a:blip r:embed="rId10">
-                      <a:extLst>
-                        <a:ext uri="{28A0092B-C50C-407E-A947-70E740481C1C}">
-                          <a14:useLocalDpi xmlns:a14="http://schemas.microsoft.com/office/drawing/2010/main" val="0"/>
-                        </a:ext>
-                      </a:extLst>
-                    </a:blip>
-                    <a:stretch>
-                      <a:fillRect/>
-                    </a:stretch>
-                  </pic:blipFill>
-                  <pic:spPr>
-                    <a:xfrm>
-                      <a:off x="0" y="0"/>
-                      <a:ext cx="5760720" cy="254635"/>
-                    </a:xfrm>
-                    <a:prstGeom prst="rect">
-                      <a:avLst/>
-                    </a:prstGeom>
-                  </pic:spPr>
-                </pic:pic>
-              </a:graphicData>
-            </a:graphic>
-          </wp:anchor>
-        </w:drawing>
-      </w:r>
-      <w:r>
-        <w:rPr>
-          <w:noProof/>
+          <w:color w:val="000000" w:themeColor="text1"/>
         </w:rPr>
         <w:drawing>
           <wp:anchor distT="0" distB="0" distL="114300" distR="114300" simplePos="0" relativeHeight="251662336" behindDoc="0" locked="0" layoutInCell="1" allowOverlap="1">
             <wp:simplePos x="0" y="0"/>
             <wp:positionH relativeFrom="margin">
-              <wp:align>center</wp:align>
+              <wp:posOffset>727710</wp:posOffset>
             </wp:positionH>
             <wp:positionV relativeFrom="paragraph">
-              <wp:posOffset>499745</wp:posOffset>
+              <wp:posOffset>672274</wp:posOffset>
             </wp:positionV>
             <wp:extent cx="4300855" cy="1285875"/>
             <wp:effectExtent l="0" t="0" r="4445" b="9525"/>
@@ -879,7 +870,7 @@
                     <pic:cNvPicPr/>
                   </pic:nvPicPr>
                   <pic:blipFill>
-                    <a:blip r:embed="rId11" cstate="print">
+                    <a:blip r:embed="rId12" cstate="print">
                       <a:extLst>
                         <a:ext uri="{28A0092B-C50C-407E-A947-70E740481C1C}">
                           <a14:useLocalDpi xmlns:a14="http://schemas.microsoft.com/office/drawing/2010/main" val="0"/>
@@ -913,10 +904,76 @@
       </w:r>
       <w:r>
         <w:rPr>
+          <w:color w:val="000000" w:themeColor="text1"/>
+          <w:sz w:val="28"/>
+        </w:rPr>
+        <w:t>Hiba leírása: A felfordított játékkártyák a menü felett jelennek meg, takarva azt.</w:t>
+      </w:r>
+    </w:p>
+    <w:p>
+      <w:pPr>
+        <w:pStyle w:val="Listaszerbekezds"/>
+        <w:jc w:val="both"/>
+        <w:rPr>
+          <w:color w:val="000000" w:themeColor="text1"/>
+          <w:sz w:val="28"/>
+        </w:rPr>
+      </w:pPr>
+      <w:r>
+        <w:rPr>
+          <w:noProof/>
           <w:color w:val="FFFFFF" w:themeColor="background1"/>
           <w:sz w:val="28"/>
         </w:rPr>
-        <w:t>Hiba leírása: A felfordított játékkártyák a menü felett jelennek meg, takarva azt.</w:t>
+        <w:drawing>
+          <wp:anchor distT="0" distB="0" distL="114300" distR="114300" simplePos="0" relativeHeight="251668480" behindDoc="0" locked="0" layoutInCell="1" allowOverlap="1" wp14:anchorId="07DD7556">
+            <wp:simplePos x="0" y="0"/>
+            <wp:positionH relativeFrom="margin">
+              <wp:align>right</wp:align>
+            </wp:positionH>
+            <wp:positionV relativeFrom="paragraph">
+              <wp:posOffset>1569947</wp:posOffset>
+            </wp:positionV>
+            <wp:extent cx="5760720" cy="254635"/>
+            <wp:effectExtent l="0" t="0" r="0" b="0"/>
+            <wp:wrapTopAndBottom/>
+            <wp:docPr id="7" name="Kép 7"/>
+            <wp:cNvGraphicFramePr>
+              <a:graphicFrameLocks xmlns:a="http://schemas.openxmlformats.org/drawingml/2006/main" noChangeAspect="1"/>
+            </wp:cNvGraphicFramePr>
+            <a:graphic xmlns:a="http://schemas.openxmlformats.org/drawingml/2006/main">
+              <a:graphicData uri="http://schemas.openxmlformats.org/drawingml/2006/picture">
+                <pic:pic xmlns:pic="http://schemas.openxmlformats.org/drawingml/2006/picture">
+                  <pic:nvPicPr>
+                    <pic:cNvPr id="7" name="FindcardErrorCode.PNG"/>
+                    <pic:cNvPicPr/>
+                  </pic:nvPicPr>
+                  <pic:blipFill>
+                    <a:blip r:embed="rId13">
+                      <a:extLst>
+                        <a:ext uri="{28A0092B-C50C-407E-A947-70E740481C1C}">
+                          <a14:useLocalDpi xmlns:a14="http://schemas.microsoft.com/office/drawing/2010/main" val="0"/>
+                        </a:ext>
+                      </a:extLst>
+                    </a:blip>
+                    <a:stretch>
+                      <a:fillRect/>
+                    </a:stretch>
+                  </pic:blipFill>
+                  <pic:spPr>
+                    <a:xfrm>
+                      <a:off x="0" y="0"/>
+                      <a:ext cx="5760720" cy="254635"/>
+                    </a:xfrm>
+                    <a:prstGeom prst="rect">
+                      <a:avLst/>
+                    </a:prstGeom>
+                  </pic:spPr>
+                </pic:pic>
+              </a:graphicData>
+            </a:graphic>
+          </wp:anchor>
+        </w:drawing>
       </w:r>
     </w:p>
     <w:p>
@@ -928,13 +985,13 @@
         </w:numPr>
         <w:jc w:val="both"/>
         <w:rPr>
-          <w:color w:val="FFFFFF" w:themeColor="background1"/>
-          <w:sz w:val="28"/>
-        </w:rPr>
-      </w:pPr>
-      <w:r>
-        <w:rPr>
-          <w:color w:val="FFFFFF" w:themeColor="background1"/>
+          <w:color w:val="000000" w:themeColor="text1"/>
+          <w:sz w:val="28"/>
+        </w:rPr>
+      </w:pPr>
+      <w:r>
+        <w:rPr>
+          <w:color w:val="000000" w:themeColor="text1"/>
           <w:sz w:val="28"/>
         </w:rPr>
         <w:t xml:space="preserve">Hiba javítása: A </w:t>
@@ -949,7 +1006,7 @@
       <w:proofErr w:type="spellStart"/>
       <w:r>
         <w:rPr>
-          <w:color w:val="FFFFFF" w:themeColor="background1"/>
+          <w:color w:val="000000" w:themeColor="text1"/>
           <w:sz w:val="28"/>
         </w:rPr>
         <w:t>Tailwind</w:t>
@@ -957,23 +1014,21 @@
       <w:proofErr w:type="spellEnd"/>
       <w:r>
         <w:rPr>
-          <w:color w:val="FFFFFF" w:themeColor="background1"/>
+          <w:color w:val="000000" w:themeColor="text1"/>
           <w:sz w:val="28"/>
         </w:rPr>
         <w:t xml:space="preserve"> osztály használatával a menü előrébb </w:t>
       </w:r>
       <w:r>
         <w:rPr>
-          <w:color w:val="FFFFFF" w:themeColor="background1"/>
+          <w:color w:val="000000" w:themeColor="text1"/>
           <w:sz w:val="28"/>
         </w:rPr>
         <w:t>lett hozva</w:t>
       </w:r>
-      <w:bookmarkStart w:id="0" w:name="_GoBack"/>
-      <w:bookmarkEnd w:id="0"/>
-      <w:r>
-        <w:rPr>
-          <w:color w:val="FFFFFF" w:themeColor="background1"/>
+      <w:r>
+        <w:rPr>
+          <w:color w:val="000000" w:themeColor="text1"/>
           <w:sz w:val="28"/>
         </w:rPr>
         <w:t>, így a felfordított kártyák is mögötte jelennek meg.</w:t>
@@ -993,6 +1048,60 @@
           <w:noProof/>
         </w:rPr>
         <w:lastRenderedPageBreak/>
+        <w:drawing>
+          <wp:anchor distT="0" distB="0" distL="114300" distR="114300" simplePos="0" relativeHeight="251664384" behindDoc="0" locked="0" layoutInCell="1" allowOverlap="1">
+            <wp:simplePos x="0" y="0"/>
+            <wp:positionH relativeFrom="margin">
+              <wp:posOffset>47625</wp:posOffset>
+            </wp:positionH>
+            <wp:positionV relativeFrom="paragraph">
+              <wp:posOffset>407</wp:posOffset>
+            </wp:positionV>
+            <wp:extent cx="5760720" cy="198755"/>
+            <wp:effectExtent l="0" t="0" r="0" b="0"/>
+            <wp:wrapTopAndBottom/>
+            <wp:docPr id="9" name="Kép 9"/>
+            <wp:cNvGraphicFramePr>
+              <a:graphicFrameLocks xmlns:a="http://schemas.openxmlformats.org/drawingml/2006/main" noChangeAspect="1"/>
+            </wp:cNvGraphicFramePr>
+            <a:graphic xmlns:a="http://schemas.openxmlformats.org/drawingml/2006/main">
+              <a:graphicData uri="http://schemas.openxmlformats.org/drawingml/2006/picture">
+                <pic:pic xmlns:pic="http://schemas.openxmlformats.org/drawingml/2006/picture">
+                  <pic:nvPicPr>
+                    <pic:cNvPr id="9" name="FindcardErrorCodeFixed.PNG"/>
+                    <pic:cNvPicPr/>
+                  </pic:nvPicPr>
+                  <pic:blipFill>
+                    <a:blip r:embed="rId14">
+                      <a:extLst>
+                        <a:ext uri="{28A0092B-C50C-407E-A947-70E740481C1C}">
+                          <a14:useLocalDpi xmlns:a14="http://schemas.microsoft.com/office/drawing/2010/main" val="0"/>
+                        </a:ext>
+                      </a:extLst>
+                    </a:blip>
+                    <a:stretch>
+                      <a:fillRect/>
+                    </a:stretch>
+                  </pic:blipFill>
+                  <pic:spPr>
+                    <a:xfrm>
+                      <a:off x="0" y="0"/>
+                      <a:ext cx="5760720" cy="198755"/>
+                    </a:xfrm>
+                    <a:prstGeom prst="rect">
+                      <a:avLst/>
+                    </a:prstGeom>
+                  </pic:spPr>
+                </pic:pic>
+              </a:graphicData>
+            </a:graphic>
+          </wp:anchor>
+        </w:drawing>
+      </w:r>
+      <w:r>
+        <w:rPr>
+          <w:noProof/>
+        </w:rPr>
         <w:drawing>
           <wp:anchor distT="0" distB="0" distL="114300" distR="114300" simplePos="0" relativeHeight="251663360" behindDoc="0" locked="0" layoutInCell="1" allowOverlap="1">
             <wp:simplePos x="0" y="0"/>
@@ -1017,7 +1126,7 @@
                     <pic:cNvPicPr/>
                   </pic:nvPicPr>
                   <pic:blipFill>
-                    <a:blip r:embed="rId12" cstate="print">
+                    <a:blip r:embed="rId15" cstate="print">
                       <a:extLst>
                         <a:ext uri="{28A0092B-C50C-407E-A947-70E740481C1C}">
                           <a14:useLocalDpi xmlns:a14="http://schemas.microsoft.com/office/drawing/2010/main" val="0"/>
@@ -1049,60 +1158,6 @@
           </wp:anchor>
         </w:drawing>
       </w:r>
-      <w:r>
-        <w:rPr>
-          <w:noProof/>
-        </w:rPr>
-        <w:drawing>
-          <wp:anchor distT="0" distB="0" distL="114300" distR="114300" simplePos="0" relativeHeight="251664384" behindDoc="0" locked="0" layoutInCell="1" allowOverlap="1">
-            <wp:simplePos x="0" y="0"/>
-            <wp:positionH relativeFrom="margin">
-              <wp:posOffset>47625</wp:posOffset>
-            </wp:positionH>
-            <wp:positionV relativeFrom="paragraph">
-              <wp:posOffset>132080</wp:posOffset>
-            </wp:positionV>
-            <wp:extent cx="5760720" cy="198755"/>
-            <wp:effectExtent l="0" t="0" r="0" b="0"/>
-            <wp:wrapTopAndBottom/>
-            <wp:docPr id="9" name="Kép 9"/>
-            <wp:cNvGraphicFramePr>
-              <a:graphicFrameLocks xmlns:a="http://schemas.openxmlformats.org/drawingml/2006/main" noChangeAspect="1"/>
-            </wp:cNvGraphicFramePr>
-            <a:graphic xmlns:a="http://schemas.openxmlformats.org/drawingml/2006/main">
-              <a:graphicData uri="http://schemas.openxmlformats.org/drawingml/2006/picture">
-                <pic:pic xmlns:pic="http://schemas.openxmlformats.org/drawingml/2006/picture">
-                  <pic:nvPicPr>
-                    <pic:cNvPr id="9" name="FindcardErrorCodeFixed.PNG"/>
-                    <pic:cNvPicPr/>
-                  </pic:nvPicPr>
-                  <pic:blipFill>
-                    <a:blip r:embed="rId13">
-                      <a:extLst>
-                        <a:ext uri="{28A0092B-C50C-407E-A947-70E740481C1C}">
-                          <a14:useLocalDpi xmlns:a14="http://schemas.microsoft.com/office/drawing/2010/main" val="0"/>
-                        </a:ext>
-                      </a:extLst>
-                    </a:blip>
-                    <a:stretch>
-                      <a:fillRect/>
-                    </a:stretch>
-                  </pic:blipFill>
-                  <pic:spPr>
-                    <a:xfrm>
-                      <a:off x="0" y="0"/>
-                      <a:ext cx="5760720" cy="198755"/>
-                    </a:xfrm>
-                    <a:prstGeom prst="rect">
-                      <a:avLst/>
-                    </a:prstGeom>
-                  </pic:spPr>
-                </pic:pic>
-              </a:graphicData>
-            </a:graphic>
-          </wp:anchor>
-        </w:drawing>
-      </w:r>
     </w:p>
     <w:p>
       <w:pPr>
@@ -1168,13 +1223,7 @@
         <w:rPr>
           <w:sz w:val="28"/>
         </w:rPr>
-        <w:t xml:space="preserve">Tesztelő és javító: </w:t>
-      </w:r>
-      <w:r>
-        <w:rPr>
-          <w:sz w:val="28"/>
-        </w:rPr>
-        <w:t>Szabó Tamás</w:t>
+        <w:t>Tesztelő és javító: Szabó Tamás</w:t>
       </w:r>
     </w:p>
     <w:p>
@@ -1193,37 +1242,7 @@
         <w:rPr>
           <w:sz w:val="28"/>
         </w:rPr>
-        <w:t xml:space="preserve">Hiba helye: </w:t>
-      </w:r>
-      <w:r>
-        <w:rPr>
-          <w:sz w:val="28"/>
-        </w:rPr>
-        <w:t>Frontend</w:t>
-      </w:r>
-      <w:r>
-        <w:rPr>
-          <w:sz w:val="28"/>
-        </w:rPr>
-        <w:t xml:space="preserve"> </w:t>
-      </w:r>
-      <w:r>
-        <w:rPr>
-          <w:sz w:val="28"/>
-        </w:rPr>
-        <w:t>-</w:t>
-      </w:r>
-      <w:r>
-        <w:rPr>
-          <w:sz w:val="28"/>
-        </w:rPr>
-        <w:t xml:space="preserve"> </w:t>
-      </w:r>
-      <w:r>
-        <w:rPr>
-          <w:sz w:val="28"/>
-        </w:rPr>
-        <w:t>Profil oldal szerkezete (+</w:t>
+        <w:t>Hiba helye: Frontend - Profil oldal szerkezete (+</w:t>
       </w:r>
       <w:proofErr w:type="spellStart"/>
       <w:proofErr w:type="gramStart"/>
@@ -1265,10 +1284,10 @@
           <wp:anchor distT="0" distB="0" distL="114300" distR="114300" simplePos="0" relativeHeight="251665408" behindDoc="0" locked="0" layoutInCell="1" allowOverlap="1">
             <wp:simplePos x="0" y="0"/>
             <wp:positionH relativeFrom="margin">
-              <wp:align>center</wp:align>
+              <wp:posOffset>461010</wp:posOffset>
             </wp:positionH>
             <wp:positionV relativeFrom="paragraph">
-              <wp:posOffset>495935</wp:posOffset>
+              <wp:posOffset>610680</wp:posOffset>
             </wp:positionV>
             <wp:extent cx="4829175" cy="1381760"/>
             <wp:effectExtent l="0" t="0" r="9525" b="8890"/>
@@ -1285,7 +1304,7 @@
                     <pic:cNvPicPr/>
                   </pic:nvPicPr>
                   <pic:blipFill>
-                    <a:blip r:embed="rId14">
+                    <a:blip r:embed="rId16">
                       <a:extLst>
                         <a:ext uri="{28A0092B-C50C-407E-A947-70E740481C1C}">
                           <a14:useLocalDpi xmlns:a14="http://schemas.microsoft.com/office/drawing/2010/main" val="0"/>
@@ -1327,10 +1346,10 @@
           <wp:anchor distT="0" distB="0" distL="114300" distR="114300" simplePos="0" relativeHeight="251666432" behindDoc="0" locked="0" layoutInCell="1" allowOverlap="1">
             <wp:simplePos x="0" y="0"/>
             <wp:positionH relativeFrom="margin">
-              <wp:align>center</wp:align>
+              <wp:posOffset>99060</wp:posOffset>
             </wp:positionH>
             <wp:positionV relativeFrom="paragraph">
-              <wp:posOffset>1970405</wp:posOffset>
+              <wp:posOffset>2016570</wp:posOffset>
             </wp:positionV>
             <wp:extent cx="5553075" cy="900430"/>
             <wp:effectExtent l="0" t="0" r="9525" b="0"/>
@@ -1347,7 +1366,7 @@
                     <pic:cNvPicPr/>
                   </pic:nvPicPr>
                   <pic:blipFill>
-                    <a:blip r:embed="rId15">
+                    <a:blip r:embed="rId17">
                       <a:extLst>
                         <a:ext uri="{28A0092B-C50C-407E-A947-70E740481C1C}">
                           <a14:useLocalDpi xmlns:a14="http://schemas.microsoft.com/office/drawing/2010/main" val="0"/>
@@ -1381,22 +1400,64 @@
       </w:r>
       <w:r>
         <w:rPr>
+          <w:sz w:val="28"/>
+        </w:rPr>
+        <w:t>Hiba leírása: A</w:t>
+      </w:r>
+      <w:r>
+        <w:rPr>
+          <w:sz w:val="28"/>
+        </w:rPr>
+        <w:t xml:space="preserve"> módosult jelszó helyett a jelszó helyessége lett felküldve, így az adatbázisba rossz érték lesz felvezetve</w:t>
+      </w:r>
+      <w:r>
+        <w:rPr>
+          <w:sz w:val="28"/>
+        </w:rPr>
+        <w:t>.</w:t>
+      </w:r>
+    </w:p>
+    <w:p>
+      <w:pPr>
+        <w:pStyle w:val="Listaszerbekezds"/>
+        <w:jc w:val="both"/>
+        <w:rPr>
+          <w:color w:val="000000" w:themeColor="text1"/>
+          <w:sz w:val="28"/>
+        </w:rPr>
+      </w:pPr>
+    </w:p>
+    <w:p>
+      <w:pPr>
+        <w:pStyle w:val="Listaszerbekezds"/>
+        <w:numPr>
+          <w:ilvl w:val="0"/>
+          <w:numId w:val="2"/>
+        </w:numPr>
+        <w:jc w:val="both"/>
+        <w:rPr>
+          <w:color w:val="FFFFFF" w:themeColor="background1"/>
+          <w:sz w:val="28"/>
+        </w:rPr>
+      </w:pPr>
+      <w:r>
+        <w:rPr>
           <w:noProof/>
-          <w:color w:val="FFFFFF" w:themeColor="background1"/>
+          <w:color w:val="000000" w:themeColor="text1"/>
           <w:sz w:val="28"/>
         </w:rPr>
         <w:drawing>
           <wp:anchor distT="0" distB="0" distL="114300" distR="114300" simplePos="0" relativeHeight="251667456" behindDoc="0" locked="0" layoutInCell="1" allowOverlap="1">
             <wp:simplePos x="0" y="0"/>
             <wp:positionH relativeFrom="margin">
-              <wp:align>right</wp:align>
+              <wp:posOffset>0</wp:posOffset>
             </wp:positionH>
             <wp:positionV relativeFrom="paragraph">
-              <wp:posOffset>3404235</wp:posOffset>
+              <wp:posOffset>586295</wp:posOffset>
             </wp:positionV>
             <wp:extent cx="5760720" cy="1240155"/>
             <wp:effectExtent l="0" t="0" r="0" b="0"/>
-            <wp:wrapTopAndBottom/>
+            <wp:wrapSquare wrapText="bothSides"/>
             <wp:docPr id="13" name="Kép 13"/>
             <wp:cNvGraphicFramePr>
               <a:graphicFrameLocks xmlns:a="http://schemas.openxmlformats.org/drawingml/2006/main" noChangeAspect="1"/>
@@ -1409,7 +1470,7 @@
                     <pic:cNvPicPr/>
                   </pic:nvPicPr>
                   <pic:blipFill>
-                    <a:blip r:embed="rId16" cstate="print">
+                    <a:blip r:embed="rId18" cstate="print">
                       <a:extLst>
                         <a:ext uri="{28A0092B-C50C-407E-A947-70E740481C1C}">
                           <a14:useLocalDpi xmlns:a14="http://schemas.microsoft.com/office/drawing/2010/main" val="0"/>
@@ -1437,117 +1498,22 @@
       </w:r>
       <w:r>
         <w:rPr>
-          <w:sz w:val="28"/>
-        </w:rPr>
-        <w:t>Hiba leírása: A</w:t>
-      </w:r>
-      <w:r>
-        <w:rPr>
-          <w:sz w:val="28"/>
-        </w:rPr>
-        <w:t xml:space="preserve"> módosult jelszó helyett a jelszó helyessége lett felküldve, így az adatbázisba rossz érték lesz felvezetve</w:t>
-      </w:r>
-      <w:r>
-        <w:rPr>
-          <w:sz w:val="28"/>
-        </w:rPr>
-        <w:t>.</w:t>
-      </w:r>
-    </w:p>
-    <w:p>
-      <w:pPr>
-        <w:pStyle w:val="Listaszerbekezds"/>
-        <w:numPr>
-          <w:ilvl w:val="0"/>
-          <w:numId w:val="2"/>
-        </w:numPr>
-        <w:jc w:val="both"/>
-        <w:rPr>
-          <w:color w:val="FFFFFF" w:themeColor="background1"/>
-          <w:sz w:val="28"/>
-        </w:rPr>
-      </w:pPr>
-      <w:r>
-        <w:rPr>
-          <w:color w:val="FFFFFF" w:themeColor="background1"/>
-          <w:sz w:val="28"/>
-        </w:rPr>
-        <w:t xml:space="preserve">Hiba javítása: A </w:t>
-      </w:r>
-      <w:proofErr w:type="spellStart"/>
-      <w:r>
-        <w:rPr>
-          <w:i/>
-          <w:color w:val="FFC000"/>
-          <w:sz w:val="28"/>
-        </w:rPr>
-        <w:t>passwordIsValid</w:t>
-      </w:r>
-      <w:proofErr w:type="spellEnd"/>
-      <w:r>
-        <w:rPr>
-          <w:color w:val="FFFFFF" w:themeColor="background1"/>
-          <w:sz w:val="28"/>
-        </w:rPr>
-        <w:t xml:space="preserve"> változó </w:t>
-      </w:r>
-      <w:r>
-        <w:rPr>
-          <w:color w:val="FFC000"/>
-          <w:sz w:val="28"/>
-        </w:rPr>
-        <w:t xml:space="preserve">helyett </w:t>
-      </w:r>
-      <w:r>
-        <w:rPr>
-          <w:color w:val="FFFFFF" w:themeColor="background1"/>
-          <w:sz w:val="28"/>
-        </w:rPr>
-        <w:t xml:space="preserve">a </w:t>
-      </w:r>
-      <w:proofErr w:type="spellStart"/>
-      <w:r>
-        <w:rPr>
-          <w:i/>
-          <w:color w:val="FFC000"/>
-          <w:sz w:val="28"/>
-        </w:rPr>
-        <w:t>password</w:t>
-      </w:r>
-      <w:proofErr w:type="spellEnd"/>
-      <w:r>
-        <w:rPr>
-          <w:color w:val="FFFFFF" w:themeColor="background1"/>
-          <w:sz w:val="28"/>
-        </w:rPr>
-        <w:t xml:space="preserve"> változó</w:t>
-      </w:r>
-      <w:r>
-        <w:rPr>
-          <w:color w:val="FFFFFF" w:themeColor="background1"/>
-          <w:sz w:val="28"/>
-        </w:rPr>
-        <w:t xml:space="preserve"> kerül felküldésre, így az új jelszó kerül be az adatbázisba.</w:t>
-      </w:r>
-    </w:p>
-    <w:p>
-      <w:pPr>
-        <w:jc w:val="both"/>
-        <w:rPr>
-          <w:color w:val="FFFFFF" w:themeColor="background1"/>
-          <w:sz w:val="28"/>
-        </w:rPr>
-      </w:pPr>
-      <w:r>
-        <w:rPr>
           <w:noProof/>
-          <w:color w:val="FFFFFF" w:themeColor="background1"/>
+          <w:color w:val="000000" w:themeColor="text1"/>
           <w:sz w:val="28"/>
         </w:rPr>
         <w:drawing>
-          <wp:inline distT="0" distB="0" distL="0" distR="0">
+          <wp:anchor distT="0" distB="0" distL="114300" distR="114300" simplePos="0" relativeHeight="251669504" behindDoc="0" locked="0" layoutInCell="1" allowOverlap="1">
+            <wp:simplePos x="0" y="0"/>
+            <wp:positionH relativeFrom="margin">
+              <wp:align>left</wp:align>
+            </wp:positionH>
+            <wp:positionV relativeFrom="paragraph">
+              <wp:posOffset>4485640</wp:posOffset>
+            </wp:positionV>
             <wp:extent cx="5760720" cy="659130"/>
             <wp:effectExtent l="0" t="0" r="0" b="7620"/>
+            <wp:wrapSquare wrapText="bothSides"/>
             <wp:docPr id="14" name="Kép 14"/>
             <wp:cNvGraphicFramePr>
               <a:graphicFrameLocks xmlns:a="http://schemas.openxmlformats.org/drawingml/2006/main" noChangeAspect="1"/>
@@ -1560,7 +1526,7 @@
                     <pic:cNvPicPr/>
                   </pic:nvPicPr>
                   <pic:blipFill>
-                    <a:blip r:embed="rId17">
+                    <a:blip r:embed="rId19">
                       <a:extLst>
                         <a:ext uri="{28A0092B-C50C-407E-A947-70E740481C1C}">
                           <a14:useLocalDpi xmlns:a14="http://schemas.microsoft.com/office/drawing/2010/main" val="0"/>
@@ -1583,18 +1549,74 @@
                 </pic:pic>
               </a:graphicData>
             </a:graphic>
-          </wp:inline>
+          </wp:anchor>
         </w:drawing>
       </w:r>
+      <w:r>
+        <w:rPr>
+          <w:color w:val="000000" w:themeColor="text1"/>
+          <w:sz w:val="28"/>
+        </w:rPr>
+        <w:t xml:space="preserve">Hiba javítása: A </w:t>
+      </w:r>
+      <w:proofErr w:type="spellStart"/>
+      <w:r>
+        <w:rPr>
+          <w:i/>
+          <w:color w:val="FFC000"/>
+          <w:sz w:val="28"/>
+        </w:rPr>
+        <w:t>passwordIsValid</w:t>
+      </w:r>
+      <w:proofErr w:type="spellEnd"/>
+      <w:r>
+        <w:rPr>
+          <w:color w:val="000000" w:themeColor="text1"/>
+          <w:sz w:val="28"/>
+        </w:rPr>
+        <w:t xml:space="preserve"> változó helyett a </w:t>
+      </w:r>
+      <w:proofErr w:type="spellStart"/>
+      <w:r>
+        <w:rPr>
+          <w:i/>
+          <w:color w:val="FFC000"/>
+          <w:sz w:val="28"/>
+        </w:rPr>
+        <w:t>password</w:t>
+      </w:r>
+      <w:proofErr w:type="spellEnd"/>
+      <w:r>
+        <w:rPr>
+          <w:color w:val="000000" w:themeColor="text1"/>
+          <w:sz w:val="28"/>
+        </w:rPr>
+        <w:t xml:space="preserve"> változó</w:t>
+      </w:r>
+      <w:r>
+        <w:rPr>
+          <w:color w:val="000000" w:themeColor="text1"/>
+          <w:sz w:val="28"/>
+        </w:rPr>
+        <w:t xml:space="preserve"> kerül felküldésre, így az új jelszó kerül be az adatbázisba</w:t>
+      </w:r>
+      <w:r>
+        <w:rPr>
+          <w:color w:val="FFFFFF" w:themeColor="background1"/>
+          <w:sz w:val="28"/>
+        </w:rPr>
+        <w:t>.</w:t>
+      </w:r>
     </w:p>
     <w:sectPr>
+      <w:footerReference w:type="default" r:id="rId20"/>
       <w:pgSz w:w="11906" w:h="16838"/>
       <w:pgMar w:top="1417" w:right="1417" w:bottom="1417" w:left="1417" w:header="708" w:footer="708" w:gutter="0"/>
       <w:pgBorders w:offsetFrom="page">
-        <w:top w:val="single" w:sz="4" w:space="24" w:color="FFC000"/>
-        <w:left w:val="single" w:sz="4" w:space="24" w:color="FFC000"/>
-        <w:bottom w:val="single" w:sz="4" w:space="24" w:color="FFC000"/>
-        <w:right w:val="single" w:sz="4" w:space="24" w:color="FFC000"/>
+        <w:top w:val="single" w:sz="4" w:space="24" w:color="000000" w:themeColor="text1"/>
+        <w:left w:val="single" w:sz="4" w:space="24" w:color="000000" w:themeColor="text1"/>
+        <w:bottom w:val="single" w:sz="4" w:space="24" w:color="000000" w:themeColor="text1"/>
+        <w:right w:val="single" w:sz="4" w:space="24" w:color="000000" w:themeColor="text1"/>
       </w:pgBorders>
       <w:cols w:space="708"/>
       <w:docGrid w:linePitch="360"/>
@@ -1603,13 +1625,100 @@
 </w:document>
 </file>
 
+<file path=word/endnotes.xml><?xml version="1.0" encoding="utf-8"?>
+<w:endnotes xmlns:wpc="http://schemas.microsoft.com/office/word/2010/wordprocessingCanvas" xmlns:cx="http://schemas.microsoft.com/office/drawing/2014/chartex" xmlns:cx1="http://schemas.microsoft.com/office/drawing/2015/9/8/chartex" xmlns:cx2="http://schemas.microsoft.com/office/drawing/2015/10/21/chartex" xmlns:cx3="http://schemas.microsoft.com/office/drawing/2016/5/9/chartex" xmlns:cx4="http://schemas.microsoft.com/office/drawing/2016/5/10/chartex" xmlns:cx5="http://schemas.microsoft.com/office/drawing/2016/5/11/chartex" xmlns:cx6="http://schemas.microsoft.com/office/drawing/2016/5/12/chartex" xmlns:cx7="http://schemas.microsoft.com/office/drawing/2016/5/13/chartex" xmlns:cx8="http://schemas.microsoft.com/office/drawing/2016/5/14/chartex" xmlns:mc="http://schemas.openxmlformats.org/markup-compatibility/2006" xmlns:aink="http://schemas.microsoft.com/office/drawing/2016/ink" xmlns:am3d="http://schemas.microsoft.com/office/drawing/2017/model3d" xmlns:o="urn:schemas-microsoft-com:office:office" xmlns:r="http://schemas.openxmlformats.org/officeDocument/2006/relationships" xmlns:m="http://schemas.openxmlformats.org/officeDocument/2006/math" xmlns:v="urn:schemas-microsoft-com:vml" xmlns:wp14="http://schemas.microsoft.com/office/word/2010/wordprocessingDrawing" xmlns:wp="http://schemas.openxmlformats.org/drawingml/2006/wordprocessingDrawing" xmlns:w10="urn:schemas-microsoft-com:office:word" xmlns:w="http://schemas.openxmlformats.org/wordprocessingml/2006/main" xmlns:w14="http://schemas.microsoft.com/office/word/2010/wordml" xmlns:w15="http://schemas.microsoft.com/office/word/2012/wordml" xmlns:w16cid="http://schemas.microsoft.com/office/word/2016/wordml/cid" xmlns:w16se="http://schemas.microsoft.com/office/word/2015/wordml/symex" xmlns:wpg="http://schemas.microsoft.com/office/word/2010/wordprocessingGroup" xmlns:wpi="http://schemas.microsoft.com/office/word/2010/wordprocessingInk" xmlns:wne="http://schemas.microsoft.com/office/word/2006/wordml" xmlns:wps="http://schemas.microsoft.com/office/word/2010/wordprocessingShape" mc:Ignorable="w14 w15 w16se w16cid wp14">
+  <w:endnote w:type="separator" w:id="-1">
+    <w:p>
+      <w:pPr>
+        <w:spacing w:after="0" w:line="240" w:lineRule="auto"/>
+      </w:pPr>
+      <w:r>
+        <w:separator/>
+      </w:r>
+    </w:p>
+  </w:endnote>
+  <w:endnote w:type="continuationSeparator" w:id="0">
+    <w:p>
+      <w:pPr>
+        <w:spacing w:after="0" w:line="240" w:lineRule="auto"/>
+      </w:pPr>
+      <w:r>
+        <w:continuationSeparator/>
+      </w:r>
+    </w:p>
+  </w:endnote>
+</w:endnotes>
+</file>
+
+<file path=word/footer1.xml><?xml version="1.0" encoding="utf-8"?>
+<w:ftr xmlns:wpc="http://schemas.microsoft.com/office/word/2010/wordprocessingCanvas" xmlns:cx="http://schemas.microsoft.com/office/drawing/2014/chartex" xmlns:cx1="http://schemas.microsoft.com/office/drawing/2015/9/8/chartex" xmlns:cx2="http://schemas.microsoft.com/office/drawing/2015/10/21/chartex" xmlns:cx3="http://schemas.microsoft.com/office/drawing/2016/5/9/chartex" xmlns:cx4="http://schemas.microsoft.com/office/drawing/2016/5/10/chartex" xmlns:cx5="http://schemas.microsoft.com/office/drawing/2016/5/11/chartex" xmlns:cx6="http://schemas.microsoft.com/office/drawing/2016/5/12/chartex" xmlns:cx7="http://schemas.microsoft.com/office/drawing/2016/5/13/chartex" xmlns:cx8="http://schemas.microsoft.com/office/drawing/2016/5/14/chartex" xmlns:mc="http://schemas.openxmlformats.org/markup-compatibility/2006" xmlns:aink="http://schemas.microsoft.com/office/drawing/2016/ink" xmlns:am3d="http://schemas.microsoft.com/office/drawing/2017/model3d" xmlns:o="urn:schemas-microsoft-com:office:office" xmlns:r="http://schemas.openxmlformats.org/officeDocument/2006/relationships" xmlns:m="http://schemas.openxmlformats.org/officeDocument/2006/math" xmlns:v="urn:schemas-microsoft-com:vml" xmlns:wp14="http://schemas.microsoft.com/office/word/2010/wordprocessingDrawing" xmlns:wp="http://schemas.openxmlformats.org/drawingml/2006/wordprocessingDrawing" xmlns:w10="urn:schemas-microsoft-com:office:word" xmlns:w="http://schemas.openxmlformats.org/wordprocessingml/2006/main" xmlns:w14="http://schemas.microsoft.com/office/word/2010/wordml" xmlns:w15="http://schemas.microsoft.com/office/word/2012/wordml" xmlns:w16cid="http://schemas.microsoft.com/office/word/2016/wordml/cid" xmlns:w16se="http://schemas.microsoft.com/office/word/2015/wordml/symex" xmlns:wpg="http://schemas.microsoft.com/office/word/2010/wordprocessingGroup" xmlns:wpi="http://schemas.microsoft.com/office/word/2010/wordprocessingInk" xmlns:wne="http://schemas.microsoft.com/office/word/2006/wordml" xmlns:wps="http://schemas.microsoft.com/office/word/2010/wordprocessingShape" mc:Ignorable="w14 w15 w16se w16cid wp14">
+  <w:sdt>
+    <w:sdtPr>
+      <w:id w:val="-242179694"/>
+      <w:docPartObj>
+        <w:docPartGallery w:val="Page Numbers (Bottom of Page)"/>
+        <w:docPartUnique/>
+      </w:docPartObj>
+    </w:sdtPr>
+    <w:sdtContent>
+      <w:p>
+        <w:pPr>
+          <w:pStyle w:val="llb"/>
+          <w:jc w:val="center"/>
+        </w:pPr>
+        <w:r>
+          <w:fldChar w:fldCharType="begin"/>
+        </w:r>
+        <w:r>
+          <w:instrText>PAGE   \* MERGEFORMAT</w:instrText>
+        </w:r>
+        <w:r>
+          <w:fldChar w:fldCharType="separate"/>
+        </w:r>
+        <w:r>
+          <w:t>2</w:t>
+        </w:r>
+        <w:r>
+          <w:fldChar w:fldCharType="end"/>
+        </w:r>
+      </w:p>
+    </w:sdtContent>
+  </w:sdt>
+</w:ftr>
+</file>
+
+<file path=word/footnotes.xml><?xml version="1.0" encoding="utf-8"?>
+<w:footnotes xmlns:wpc="http://schemas.microsoft.com/office/word/2010/wordprocessingCanvas" xmlns:cx="http://schemas.microsoft.com/office/drawing/2014/chartex" xmlns:cx1="http://schemas.microsoft.com/office/drawing/2015/9/8/chartex" xmlns:cx2="http://schemas.microsoft.com/office/drawing/2015/10/21/chartex" xmlns:cx3="http://schemas.microsoft.com/office/drawing/2016/5/9/chartex" xmlns:cx4="http://schemas.microsoft.com/office/drawing/2016/5/10/chartex" xmlns:cx5="http://schemas.microsoft.com/office/drawing/2016/5/11/chartex" xmlns:cx6="http://schemas.microsoft.com/office/drawing/2016/5/12/chartex" xmlns:cx7="http://schemas.microsoft.com/office/drawing/2016/5/13/chartex" xmlns:cx8="http://schemas.microsoft.com/office/drawing/2016/5/14/chartex" xmlns:mc="http://schemas.openxmlformats.org/markup-compatibility/2006" xmlns:aink="http://schemas.microsoft.com/office/drawing/2016/ink" xmlns:am3d="http://schemas.microsoft.com/office/drawing/2017/model3d" xmlns:o="urn:schemas-microsoft-com:office:office" xmlns:r="http://schemas.openxmlformats.org/officeDocument/2006/relationships" xmlns:m="http://schemas.openxmlformats.org/officeDocument/2006/math" xmlns:v="urn:schemas-microsoft-com:vml" xmlns:wp14="http://schemas.microsoft.com/office/word/2010/wordprocessingDrawing" xmlns:wp="http://schemas.openxmlformats.org/drawingml/2006/wordprocessingDrawing" xmlns:w10="urn:schemas-microsoft-com:office:word" xmlns:w="http://schemas.openxmlformats.org/wordprocessingml/2006/main" xmlns:w14="http://schemas.microsoft.com/office/word/2010/wordml" xmlns:w15="http://schemas.microsoft.com/office/word/2012/wordml" xmlns:w16cid="http://schemas.microsoft.com/office/word/2016/wordml/cid" xmlns:w16se="http://schemas.microsoft.com/office/word/2015/wordml/symex" xmlns:wpg="http://schemas.microsoft.com/office/word/2010/wordprocessingGroup" xmlns:wpi="http://schemas.microsoft.com/office/word/2010/wordprocessingInk" xmlns:wne="http://schemas.microsoft.com/office/word/2006/wordml" xmlns:wps="http://schemas.microsoft.com/office/word/2010/wordprocessingShape" mc:Ignorable="w14 w15 w16se w16cid wp14">
+  <w:footnote w:type="separator" w:id="-1">
+    <w:p>
+      <w:pPr>
+        <w:spacing w:after="0" w:line="240" w:lineRule="auto"/>
+      </w:pPr>
+      <w:r>
+        <w:separator/>
+      </w:r>
+    </w:p>
+  </w:footnote>
+  <w:footnote w:type="continuationSeparator" w:id="0">
+    <w:p>
+      <w:pPr>
+        <w:spacing w:after="0" w:line="240" w:lineRule="auto"/>
+      </w:pPr>
+      <w:r>
+        <w:continuationSeparator/>
+      </w:r>
+    </w:p>
+  </w:footnote>
+</w:footnotes>
+</file>
+
 <file path=word/numbering.xml><?xml version="1.0" encoding="utf-8"?>
 <w:numbering xmlns:wpc="http://schemas.microsoft.com/office/word/2010/wordprocessingCanvas" xmlns:cx="http://schemas.microsoft.com/office/drawing/2014/chartex" xmlns:cx1="http://schemas.microsoft.com/office/drawing/2015/9/8/chartex" xmlns:cx2="http://schemas.microsoft.com/office/drawing/2015/10/21/chartex" xmlns:cx3="http://schemas.microsoft.com/office/drawing/2016/5/9/chartex" xmlns:cx4="http://schemas.microsoft.com/office/drawing/2016/5/10/chartex" xmlns:cx5="http://schemas.microsoft.com/office/drawing/2016/5/11/chartex" xmlns:cx6="http://schemas.microsoft.com/office/drawing/2016/5/12/chartex" xmlns:cx7="http://schemas.microsoft.com/office/drawing/2016/5/13/chartex" xmlns:cx8="http://schemas.microsoft.com/office/drawing/2016/5/14/chartex" xmlns:mc="http://schemas.openxmlformats.org/markup-compatibility/2006" xmlns:aink="http://schemas.microsoft.com/office/drawing/2016/ink" xmlns:am3d="http://schemas.microsoft.com/office/drawing/2017/model3d" xmlns:o="urn:schemas-microsoft-com:office:office" xmlns:r="http://schemas.openxmlformats.org/officeDocument/2006/relationships" xmlns:m="http://schemas.openxmlformats.org/officeDocument/2006/math" xmlns:v="urn:schemas-microsoft-com:vml" xmlns:wp14="http://schemas.microsoft.com/office/word/2010/wordprocessingDrawing" xmlns:wp="http://schemas.openxmlformats.org/drawingml/2006/wordprocessingDrawing" xmlns:w10="urn:schemas-microsoft-com:office:word" xmlns:w="http://schemas.openxmlformats.org/wordprocessingml/2006/main" xmlns:w14="http://schemas.microsoft.com/office/word/2010/wordml" xmlns:w15="http://schemas.microsoft.com/office/word/2012/wordml" xmlns:w16cid="http://schemas.microsoft.com/office/word/2016/wordml/cid" xmlns:w16se="http://schemas.microsoft.com/office/word/2015/wordml/symex" xmlns:wpg="http://schemas.microsoft.com/office/word/2010/wordprocessingGroup" xmlns:wpi="http://schemas.microsoft.com/office/word/2010/wordprocessingInk" xmlns:wne="http://schemas.microsoft.com/office/word/2006/wordml" xmlns:wps="http://schemas.microsoft.com/office/word/2010/wordprocessingShape" mc:Ignorable="w14 w15 w16se w16cid wp14">
   <w:abstractNum w:abstractNumId="0" w15:restartNumberingAfterBreak="0">
     <w:nsid w:val="102E785E"/>
     <w:multiLevelType w:val="hybridMultilevel"/>
-    <w:tmpl w:val="5F0CBB06"/>
-    <w:lvl w:ilvl="0" w:tplc="040E0001">
+    <w:tmpl w:val="D9CE531A"/>
+    <w:lvl w:ilvl="0" w:tplc="A14668D6">
       <w:start w:val="1"/>
       <w:numFmt w:val="bullet"/>
       <w:lvlText w:val=""/>
@@ -1619,6 +1728,7 @@
       </w:pPr>
       <w:rPr>
         <w:rFonts w:ascii="Symbol" w:hAnsi="Symbol" w:hint="default"/>
+        <w:color w:val="000000" w:themeColor="text1"/>
       </w:rPr>
     </w:lvl>
     <w:lvl w:ilvl="1" w:tplc="040E0003" w:tentative="1">
@@ -2508,6 +2618,50 @@
       <w:contextualSpacing/>
     </w:pPr>
   </w:style>
+  <w:style w:type="paragraph" w:styleId="lfej">
+    <w:name w:val="header"/>
+    <w:basedOn w:val="Norml"/>
+    <w:link w:val="lfejChar"/>
+    <w:uiPriority w:val="99"/>
+    <w:unhideWhenUsed/>
+    <w:rsid w:val="00C138FF"/>
+    <w:pPr>
+      <w:tabs>
+        <w:tab w:val="center" w:pos="4536"/>
+        <w:tab w:val="right" w:pos="9072"/>
+      </w:tabs>
+      <w:spacing w:after="0" w:line="240" w:lineRule="auto"/>
+    </w:pPr>
+  </w:style>
+  <w:style w:type="character" w:customStyle="1" w:styleId="lfejChar">
+    <w:name w:val="Élőfej Char"/>
+    <w:basedOn w:val="Bekezdsalapbettpusa"/>
+    <w:link w:val="lfej"/>
+    <w:uiPriority w:val="99"/>
+    <w:rsid w:val="00C138FF"/>
+  </w:style>
+  <w:style w:type="paragraph" w:styleId="llb">
+    <w:name w:val="footer"/>
+    <w:basedOn w:val="Norml"/>
+    <w:link w:val="llbChar"/>
+    <w:uiPriority w:val="99"/>
+    <w:unhideWhenUsed/>
+    <w:rsid w:val="00C138FF"/>
+    <w:pPr>
+      <w:tabs>
+        <w:tab w:val="center" w:pos="4536"/>
+        <w:tab w:val="right" w:pos="9072"/>
+      </w:tabs>
+      <w:spacing w:after="0" w:line="240" w:lineRule="auto"/>
+    </w:pPr>
+  </w:style>
+  <w:style w:type="character" w:customStyle="1" w:styleId="llbChar">
+    <w:name w:val="Élőláb Char"/>
+    <w:basedOn w:val="Bekezdsalapbettpusa"/>
+    <w:link w:val="llb"/>
+    <w:uiPriority w:val="99"/>
+    <w:rsid w:val="00C138FF"/>
+  </w:style>
 </w:styles>
 </file>
 
@@ -2811,7 +2965,7 @@
 </file>
 
 <file path=customXml/itemProps1.xml><?xml version="1.0" encoding="utf-8"?>
-<ds:datastoreItem xmlns:ds="http://schemas.openxmlformats.org/officeDocument/2006/customXml" ds:itemID="{CF61708A-E0B7-4F90-A7A5-103EC8D497A2}">
+<ds:datastoreItem xmlns:ds="http://schemas.openxmlformats.org/officeDocument/2006/customXml" ds:itemID="{86B485AE-33D2-40D8-9AEF-710D6A2D0A67}">
   <ds:schemaRefs>
     <ds:schemaRef ds:uri="http://schemas.openxmlformats.org/officeDocument/2006/bibliography"/>
   </ds:schemaRefs>

</xml_diff>